<commit_message>
9564 - removed custom xml parts and doc props
git-svn-id: svn+ssh://svn.marklogic.com/project/engsvn/MLOS/trunk/Office2007@54763 62cac252-8da6-4816-9e9d-6dc37b19578c
</commit_message>
<xml_diff>
--- a/Addins/Excel/docs/ToolkitForExcelGuide.docx
+++ b/Addins/Excel/docs/ToolkitForExcelGuide.docx
@@ -613,22 +613,20 @@
     </w:p>
     <w:sdt>
       <w:sdtPr>
+        <w:rPr>
+          <w:rFonts w:asciiTheme="minorHAnsi" w:eastAsiaTheme="minorHAnsi" w:hAnsiTheme="minorHAnsi" w:cstheme="minorBidi"/>
+          <w:b w:val="0"/>
+          <w:bCs w:val="0"/>
+          <w:color w:val="auto"/>
+          <w:sz w:val="22"/>
+          <w:szCs w:val="22"/>
+        </w:rPr>
         <w:id w:val="6175351"/>
         <w:docPartObj>
           <w:docPartGallery w:val="Table of Contents"/>
           <w:docPartUnique/>
         </w:docPartObj>
       </w:sdtPr>
-      <w:sdtEndPr>
-        <w:rPr>
-          <w:rFonts w:asciiTheme="minorHAnsi" w:eastAsiaTheme="minorHAnsi" w:hAnsiTheme="minorHAnsi" w:cstheme="minorBidi"/>
-          <w:b w:val="0"/>
-          <w:bCs w:val="0"/>
-          <w:color w:val="auto"/>
-          <w:sz w:val="22"/>
-          <w:szCs w:val="22"/>
-        </w:rPr>
-      </w:sdtEndPr>
       <w:sdtContent>
         <w:p>
           <w:pPr>
@@ -5868,7 +5866,7 @@
         </w:rPr>
         <w:t xml:space="preserve"> connects. The default value is </w:t>
       </w:r>
-      <w:hyperlink r:id="rId34" w:history="1">
+      <w:hyperlink r:id="rId7" w:history="1">
         <w:r>
           <w:rPr>
             <w:rStyle w:val="Hyperlink"/>
@@ -9794,7 +9792,7 @@
                     </pic:cNvPicPr>
                   </pic:nvPicPr>
                   <pic:blipFill>
-                    <a:blip r:embed="rId35" cstate="print"/>
+                    <a:blip r:embed="rId8" cstate="print"/>
                     <a:srcRect/>
                     <a:stretch>
                       <a:fillRect/>
@@ -15303,7 +15301,7 @@
         </w:rPr>
         <w:t xml:space="preserve"> documentation on our developer zone:  </w:t>
       </w:r>
-      <w:hyperlink r:id="rId36" w:history="1">
+      <w:hyperlink r:id="rId9" w:history="1">
         <w:r>
           <w:rPr>
             <w:rStyle w:val="Hyperlink"/>
@@ -18587,12 +18585,12 @@
       </w:r>
     </w:p>
     <w:sectPr>
-      <w:headerReference w:type="even" r:id="rId37"/>
-      <w:headerReference w:type="default" r:id="rId38"/>
-      <w:footerReference w:type="even" r:id="rId39"/>
-      <w:footerReference w:type="default" r:id="rId40"/>
-      <w:headerReference w:type="first" r:id="rId41"/>
-      <w:footerReference w:type="first" r:id="rId42"/>
+      <w:headerReference w:type="even" r:id="rId10"/>
+      <w:headerReference w:type="default" r:id="rId11"/>
+      <w:footerReference w:type="even" r:id="rId12"/>
+      <w:footerReference w:type="default" r:id="rId13"/>
+      <w:headerReference w:type="first" r:id="rId14"/>
+      <w:footerReference w:type="first" r:id="rId15"/>
       <w:pgSz w:w="12240" w:h="15840"/>
       <w:pgMar w:top="1440" w:right="1440" w:bottom="1440" w:left="1440" w:header="720" w:footer="720" w:gutter="0"/>
       <w:cols w:space="720"/>
@@ -23078,359 +23076,6 @@
 </w:styles>
 </file>
 
-<file path=word/glossary/document.xml><?xml version="1.0" encoding="utf-8"?>
-<w:glossaryDocument xmlns:ve="http://schemas.openxmlformats.org/markup-compatibility/2006" xmlns:o="urn:schemas-microsoft-com:office:office" xmlns:r="http://schemas.openxmlformats.org/officeDocument/2006/relationships" xmlns:m="http://schemas.openxmlformats.org/officeDocument/2006/math" xmlns:v="urn:schemas-microsoft-com:vml" xmlns:wp="http://schemas.openxmlformats.org/drawingml/2006/wordprocessingDrawing" xmlns:w10="urn:schemas-microsoft-com:office:word" xmlns:w="http://schemas.openxmlformats.org/wordprocessingml/2006/main" xmlns:wne="http://schemas.microsoft.com/office/word/2006/wordml">
-  <w:docParts/>
-</w:glossaryDocument>
-</file>
-
-<file path=word/glossary/fontTable.xml><?xml version="1.0" encoding="utf-8"?>
-<w:fonts xmlns:r="http://schemas.openxmlformats.org/officeDocument/2006/relationships" xmlns:w="http://schemas.openxmlformats.org/wordprocessingml/2006/main">
-  <w:font w:name="Times New Roman">
-    <w:panose1 w:val="02020603050405020304"/>
-    <w:charset w:val="00"/>
-    <w:family w:val="roman"/>
-    <w:pitch w:val="variable"/>
-    <w:sig w:usb0="20002A87" w:usb1="80000000" w:usb2="00000008" w:usb3="00000000" w:csb0="000001FF" w:csb1="00000000"/>
-  </w:font>
-  <w:font w:name="Calibri">
-    <w:panose1 w:val="020F0502020204030204"/>
-    <w:charset w:val="00"/>
-    <w:family w:val="swiss"/>
-    <w:pitch w:val="variable"/>
-    <w:sig w:usb0="A00002EF" w:usb1="4000207B" w:usb2="00000000" w:usb3="00000000" w:csb0="0000009F" w:csb1="00000000"/>
-  </w:font>
-  <w:font w:name="Courier New">
-    <w:panose1 w:val="02070309020205020404"/>
-    <w:charset w:val="00"/>
-    <w:family w:val="modern"/>
-    <w:pitch w:val="fixed"/>
-    <w:sig w:usb0="20002A87" w:usb1="80000000" w:usb2="00000008" w:usb3="00000000" w:csb0="000001FF" w:csb1="00000000"/>
-  </w:font>
-  <w:font w:name="Wingdings">
-    <w:panose1 w:val="05000000000000000000"/>
-    <w:charset w:val="02"/>
-    <w:family w:val="auto"/>
-    <w:pitch w:val="variable"/>
-    <w:sig w:usb0="00000000" w:usb1="10000000" w:usb2="00000000" w:usb3="00000000" w:csb0="80000000" w:csb1="00000000"/>
-  </w:font>
-  <w:font w:name="Symbol">
-    <w:panose1 w:val="05050102010706020507"/>
-    <w:charset w:val="02"/>
-    <w:family w:val="roman"/>
-    <w:pitch w:val="variable"/>
-    <w:sig w:usb0="00000000" w:usb1="10000000" w:usb2="00000000" w:usb3="00000000" w:csb0="80000000" w:csb1="00000000"/>
-  </w:font>
-  <w:font w:name="Cambria">
-    <w:panose1 w:val="02040503050406030204"/>
-    <w:charset w:val="00"/>
-    <w:family w:val="roman"/>
-    <w:pitch w:val="variable"/>
-    <w:sig w:usb0="A00002EF" w:usb1="4000004B" w:usb2="00000000" w:usb3="00000000" w:csb0="0000009F" w:csb1="00000000"/>
-  </w:font>
-  <w:font w:name="Tahoma">
-    <w:panose1 w:val="020B0604030504040204"/>
-    <w:charset w:val="00"/>
-    <w:family w:val="swiss"/>
-    <w:pitch w:val="variable"/>
-    <w:sig w:usb0="61002A87" w:usb1="80000000" w:usb2="00000008" w:usb3="00000000" w:csb0="000101FF" w:csb1="00000000"/>
-  </w:font>
-  <w:font w:name="Arial">
-    <w:panose1 w:val="020B0604020202020204"/>
-    <w:charset w:val="00"/>
-    <w:family w:val="swiss"/>
-    <w:pitch w:val="variable"/>
-    <w:sig w:usb0="20002A87" w:usb1="80000000" w:usb2="00000008" w:usb3="00000000" w:csb0="000001FF" w:csb1="00000000"/>
-  </w:font>
-  <w:font w:name="PalatinoLinotype-Roman">
-    <w:panose1 w:val="00000000000000000000"/>
-    <w:charset w:val="00"/>
-    <w:family w:val="roman"/>
-    <w:notTrueType/>
-    <w:pitch w:val="default"/>
-    <w:sig w:usb0="00000003" w:usb1="00000000" w:usb2="00000000" w:usb3="00000000" w:csb0="00000001" w:csb1="00000000"/>
-  </w:font>
-</w:fonts>
-</file>
-
-<file path=word/glossary/settings.xml><?xml version="1.0" encoding="utf-8"?>
-<w:settings xmlns:o="urn:schemas-microsoft-com:office:office" xmlns:r="http://schemas.openxmlformats.org/officeDocument/2006/relationships" xmlns:m="http://schemas.openxmlformats.org/officeDocument/2006/math" xmlns:v="urn:schemas-microsoft-com:vml" xmlns:w10="urn:schemas-microsoft-com:office:word" xmlns:w="http://schemas.openxmlformats.org/wordprocessingml/2006/main" xmlns:sl="http://schemas.openxmlformats.org/schemaLibrary/2006/main">
-  <w:view w:val="normal"/>
-  <w:defaultTabStop w:val="720"/>
-  <w:characterSpacingControl w:val="doNotCompress"/>
-  <w:compat>
-    <w:useFELayout/>
-  </w:compat>
-  <w:rsids>
-    <w:rsidRoot w:val="00321953"/>
-    <w:rsid w:val="00321953"/>
-    <w:rsid w:val="00D80620"/>
-  </w:rsids>
-  <m:mathPr>
-    <m:mathFont m:val="Cambria Math"/>
-    <m:brkBin m:val="before"/>
-    <m:brkBinSub m:val="--"/>
-    <m:smallFrac m:val="off"/>
-    <m:dispDef/>
-    <m:lMargin m:val="0"/>
-    <m:rMargin m:val="0"/>
-    <m:defJc m:val="centerGroup"/>
-    <m:wrapIndent m:val="1440"/>
-    <m:intLim m:val="subSup"/>
-    <m:naryLim m:val="undOvr"/>
-  </m:mathPr>
-  <w:themeFontLang w:val="en-US"/>
-  <w:clrSchemeMapping w:bg1="light1" w:t1="dark1" w:bg2="light2" w:t2="dark2" w:accent1="accent1" w:accent2="accent2" w:accent3="accent3" w:accent4="accent4" w:accent5="accent5" w:accent6="accent6" w:hyperlink="hyperlink" w:followedHyperlink="followedHyperlink"/>
-  <w:decimalSymbol w:val="."/>
-  <w:listSeparator w:val=","/>
-</w:settings>
-</file>
-
-<file path=word/glossary/styles.xml><?xml version="1.0" encoding="utf-8"?>
-<w:styles xmlns:r="http://schemas.openxmlformats.org/officeDocument/2006/relationships" xmlns:w="http://schemas.openxmlformats.org/wordprocessingml/2006/main">
-  <w:docDefaults>
-    <w:rPrDefault>
-      <w:rPr>
-        <w:rFonts w:asciiTheme="minorHAnsi" w:eastAsiaTheme="minorEastAsia" w:hAnsiTheme="minorHAnsi" w:cstheme="minorBidi"/>
-        <w:sz w:val="22"/>
-        <w:szCs w:val="22"/>
-        <w:lang w:val="en-US" w:eastAsia="en-US" w:bidi="ar-SA"/>
-      </w:rPr>
-    </w:rPrDefault>
-    <w:pPrDefault>
-      <w:pPr>
-        <w:spacing w:after="200" w:line="276" w:lineRule="auto"/>
-      </w:pPr>
-    </w:pPrDefault>
-  </w:docDefaults>
-  <w:latentStyles w:defLockedState="0" w:defUIPriority="99" w:defSemiHidden="1" w:defUnhideWhenUsed="1" w:defQFormat="0" w:count="267">
-    <w:lsdException w:name="Normal" w:semiHidden="0" w:uiPriority="0" w:unhideWhenUsed="0" w:qFormat="1"/>
-    <w:lsdException w:name="heading 1" w:semiHidden="0" w:uiPriority="9" w:unhideWhenUsed="0" w:qFormat="1"/>
-    <w:lsdException w:name="heading 2" w:uiPriority="9" w:qFormat="1"/>
-    <w:lsdException w:name="heading 3" w:uiPriority="9" w:qFormat="1"/>
-    <w:lsdException w:name="heading 4" w:uiPriority="9" w:qFormat="1"/>
-    <w:lsdException w:name="heading 5" w:uiPriority="9" w:qFormat="1"/>
-    <w:lsdException w:name="heading 6" w:uiPriority="9" w:qFormat="1"/>
-    <w:lsdException w:name="heading 7" w:uiPriority="9" w:qFormat="1"/>
-    <w:lsdException w:name="heading 8" w:uiPriority="9" w:qFormat="1"/>
-    <w:lsdException w:name="heading 9" w:uiPriority="9" w:qFormat="1"/>
-    <w:lsdException w:name="toc 1" w:uiPriority="39"/>
-    <w:lsdException w:name="toc 2" w:uiPriority="39"/>
-    <w:lsdException w:name="toc 3" w:uiPriority="39"/>
-    <w:lsdException w:name="toc 4" w:uiPriority="39"/>
-    <w:lsdException w:name="toc 5" w:uiPriority="39"/>
-    <w:lsdException w:name="toc 6" w:uiPriority="39"/>
-    <w:lsdException w:name="toc 7" w:uiPriority="39"/>
-    <w:lsdException w:name="toc 8" w:uiPriority="39"/>
-    <w:lsdException w:name="toc 9" w:uiPriority="39"/>
-    <w:lsdException w:name="caption" w:uiPriority="35" w:qFormat="1"/>
-    <w:lsdException w:name="Title" w:semiHidden="0" w:uiPriority="10" w:unhideWhenUsed="0" w:qFormat="1"/>
-    <w:lsdException w:name="Default Paragraph Font" w:uiPriority="1"/>
-    <w:lsdException w:name="Subtitle" w:semiHidden="0" w:uiPriority="11" w:unhideWhenUsed="0" w:qFormat="1"/>
-    <w:lsdException w:name="Strong" w:semiHidden="0" w:uiPriority="22" w:unhideWhenUsed="0" w:qFormat="1"/>
-    <w:lsdException w:name="Emphasis" w:semiHidden="0" w:uiPriority="20" w:unhideWhenUsed="0" w:qFormat="1"/>
-    <w:lsdException w:name="Table Grid" w:semiHidden="0" w:uiPriority="59" w:unhideWhenUsed="0"/>
-    <w:lsdException w:name="Placeholder Text" w:unhideWhenUsed="0"/>
-    <w:lsdException w:name="No Spacing" w:semiHidden="0" w:uiPriority="1" w:unhideWhenUsed="0" w:qFormat="1"/>
-    <w:lsdException w:name="Light Shading" w:semiHidden="0" w:uiPriority="60" w:unhideWhenUsed="0"/>
-    <w:lsdException w:name="Light List" w:semiHidden="0" w:uiPriority="61" w:unhideWhenUsed="0"/>
-    <w:lsdException w:name="Light Grid" w:semiHidden="0" w:uiPriority="62" w:unhideWhenUsed="0"/>
-    <w:lsdException w:name="Medium Shading 1" w:semiHidden="0" w:uiPriority="63" w:unhideWhenUsed="0"/>
-    <w:lsdException w:name="Medium Shading 2" w:semiHidden="0" w:uiPriority="64" w:unhideWhenUsed="0"/>
-    <w:lsdException w:name="Medium List 1" w:semiHidden="0" w:uiPriority="65" w:unhideWhenUsed="0"/>
-    <w:lsdException w:name="Medium List 2" w:semiHidden="0" w:uiPriority="66" w:unhideWhenUsed="0"/>
-    <w:lsdException w:name="Medium Grid 1" w:semiHidden="0" w:uiPriority="67" w:unhideWhenUsed="0"/>
-    <w:lsdException w:name="Medium Grid 2" w:semiHidden="0" w:uiPriority="68" w:unhideWhenUsed="0"/>
-    <w:lsdException w:name="Medium Grid 3" w:semiHidden="0" w:uiPriority="69" w:unhideWhenUsed="0"/>
-    <w:lsdException w:name="Dark List" w:semiHidden="0" w:uiPriority="70" w:unhideWhenUsed="0"/>
-    <w:lsdException w:name="Colorful Shading" w:semiHidden="0" w:uiPriority="71" w:unhideWhenUsed="0"/>
-    <w:lsdException w:name="Colorful List" w:semiHidden="0" w:uiPriority="72" w:unhideWhenUsed="0"/>
-    <w:lsdException w:name="Colorful Grid" w:semiHidden="0" w:uiPriority="73" w:unhideWhenUsed="0"/>
-    <w:lsdException w:name="Light Shading Accent 1" w:semiHidden="0" w:uiPriority="60" w:unhideWhenUsed="0"/>
-    <w:lsdException w:name="Light List Accent 1" w:semiHidden="0" w:uiPriority="61" w:unhideWhenUsed="0"/>
-    <w:lsdException w:name="Light Grid Accent 1" w:semiHidden="0" w:uiPriority="62" w:unhideWhenUsed="0"/>
-    <w:lsdException w:name="Medium Shading 1 Accent 1" w:semiHidden="0" w:uiPriority="63" w:unhideWhenUsed="0"/>
-    <w:lsdException w:name="Medium Shading 2 Accent 1" w:semiHidden="0" w:uiPriority="64" w:unhideWhenUsed="0"/>
-    <w:lsdException w:name="Medium List 1 Accent 1" w:semiHidden="0" w:uiPriority="65" w:unhideWhenUsed="0"/>
-    <w:lsdException w:name="Revision" w:unhideWhenUsed="0"/>
-    <w:lsdException w:name="List Paragraph" w:semiHidden="0" w:uiPriority="34" w:unhideWhenUsed="0" w:qFormat="1"/>
-    <w:lsdException w:name="Quote" w:semiHidden="0" w:uiPriority="29" w:unhideWhenUsed="0" w:qFormat="1"/>
-    <w:lsdException w:name="Intense Quote" w:semiHidden="0" w:uiPriority="30" w:unhideWhenUsed="0" w:qFormat="1"/>
-    <w:lsdException w:name="Medium List 2 Accent 1" w:semiHidden="0" w:uiPriority="66" w:unhideWhenUsed="0"/>
-    <w:lsdException w:name="Medium Grid 1 Accent 1" w:semiHidden="0" w:uiPriority="67" w:unhideWhenUsed="0"/>
-    <w:lsdException w:name="Medium Grid 2 Accent 1" w:semiHidden="0" w:uiPriority="68" w:unhideWhenUsed="0"/>
-    <w:lsdException w:name="Medium Grid 3 Accent 1" w:semiHidden="0" w:uiPriority="69" w:unhideWhenUsed="0"/>
-    <w:lsdException w:name="Dark List Accent 1" w:semiHidden="0" w:uiPriority="70" w:unhideWhenUsed="0"/>
-    <w:lsdException w:name="Colorful Shading Accent 1" w:semiHidden="0" w:uiPriority="71" w:unhideWhenUsed="0"/>
-    <w:lsdException w:name="Colorful List Accent 1" w:semiHidden="0" w:uiPriority="72" w:unhideWhenUsed="0"/>
-    <w:lsdException w:name="Colorful Grid Accent 1" w:semiHidden="0" w:uiPriority="73" w:unhideWhenUsed="0"/>
-    <w:lsdException w:name="Light Shading Accent 2" w:semiHidden="0" w:uiPriority="60" w:unhideWhenUsed="0"/>
-    <w:lsdException w:name="Light List Accent 2" w:semiHidden="0" w:uiPriority="61" w:unhideWhenUsed="0"/>
-    <w:lsdException w:name="Light Grid Accent 2" w:semiHidden="0" w:uiPriority="62" w:unhideWhenUsed="0"/>
-    <w:lsdException w:name="Medium Shading 1 Accent 2" w:semiHidden="0" w:uiPriority="63" w:unhideWhenUsed="0"/>
-    <w:lsdException w:name="Medium Shading 2 Accent 2" w:semiHidden="0" w:uiPriority="64" w:unhideWhenUsed="0"/>
-    <w:lsdException w:name="Medium List 1 Accent 2" w:semiHidden="0" w:uiPriority="65" w:unhideWhenUsed="0"/>
-    <w:lsdException w:name="Medium List 2 Accent 2" w:semiHidden="0" w:uiPriority="66" w:unhideWhenUsed="0"/>
-    <w:lsdException w:name="Medium Grid 1 Accent 2" w:semiHidden="0" w:uiPriority="67" w:unhideWhenUsed="0"/>
-    <w:lsdException w:name="Medium Grid 2 Accent 2" w:semiHidden="0" w:uiPriority="68" w:unhideWhenUsed="0"/>
-    <w:lsdException w:name="Medium Grid 3 Accent 2" w:semiHidden="0" w:uiPriority="69" w:unhideWhenUsed="0"/>
-    <w:lsdException w:name="Dark List Accent 2" w:semiHidden="0" w:uiPriority="70" w:unhideWhenUsed="0"/>
-    <w:lsdException w:name="Colorful Shading Accent 2" w:semiHidden="0" w:uiPriority="71" w:unhideWhenUsed="0"/>
-    <w:lsdException w:name="Colorful List Accent 2" w:semiHidden="0" w:uiPriority="72" w:unhideWhenUsed="0"/>
-    <w:lsdException w:name="Colorful Grid Accent 2" w:semiHidden="0" w:uiPriority="73" w:unhideWhenUsed="0"/>
-    <w:lsdException w:name="Light Shading Accent 3" w:semiHidden="0" w:uiPriority="60" w:unhideWhenUsed="0"/>
-    <w:lsdException w:name="Light List Accent 3" w:semiHidden="0" w:uiPriority="61" w:unhideWhenUsed="0"/>
-    <w:lsdException w:name="Light Grid Accent 3" w:semiHidden="0" w:uiPriority="62" w:unhideWhenUsed="0"/>
-    <w:lsdException w:name="Medium Shading 1 Accent 3" w:semiHidden="0" w:uiPriority="63" w:unhideWhenUsed="0"/>
-    <w:lsdException w:name="Medium Shading 2 Accent 3" w:semiHidden="0" w:uiPriority="64" w:unhideWhenUsed="0"/>
-    <w:lsdException w:name="Medium List 1 Accent 3" w:semiHidden="0" w:uiPriority="65" w:unhideWhenUsed="0"/>
-    <w:lsdException w:name="Medium List 2 Accent 3" w:semiHidden="0" w:uiPriority="66" w:unhideWhenUsed="0"/>
-    <w:lsdException w:name="Medium Grid 1 Accent 3" w:semiHidden="0" w:uiPriority="67" w:unhideWhenUsed="0"/>
-    <w:lsdException w:name="Medium Grid 2 Accent 3" w:semiHidden="0" w:uiPriority="68" w:unhideWhenUsed="0"/>
-    <w:lsdException w:name="Medium Grid 3 Accent 3" w:semiHidden="0" w:uiPriority="69" w:unhideWhenUsed="0"/>
-    <w:lsdException w:name="Dark List Accent 3" w:semiHidden="0" w:uiPriority="70" w:unhideWhenUsed="0"/>
-    <w:lsdException w:name="Colorful Shading Accent 3" w:semiHidden="0" w:uiPriority="71" w:unhideWhenUsed="0"/>
-    <w:lsdException w:name="Colorful List Accent 3" w:semiHidden="0" w:uiPriority="72" w:unhideWhenUsed="0"/>
-    <w:lsdException w:name="Colorful Grid Accent 3" w:semiHidden="0" w:uiPriority="73" w:unhideWhenUsed="0"/>
-    <w:lsdException w:name="Light Shading Accent 4" w:semiHidden="0" w:uiPriority="60" w:unhideWhenUsed="0"/>
-    <w:lsdException w:name="Light List Accent 4" w:semiHidden="0" w:uiPriority="61" w:unhideWhenUsed="0"/>
-    <w:lsdException w:name="Light Grid Accent 4" w:semiHidden="0" w:uiPriority="62" w:unhideWhenUsed="0"/>
-    <w:lsdException w:name="Medium Shading 1 Accent 4" w:semiHidden="0" w:uiPriority="63" w:unhideWhenUsed="0"/>
-    <w:lsdException w:name="Medium Shading 2 Accent 4" w:semiHidden="0" w:uiPriority="64" w:unhideWhenUsed="0"/>
-    <w:lsdException w:name="Medium List 1 Accent 4" w:semiHidden="0" w:uiPriority="65" w:unhideWhenUsed="0"/>
-    <w:lsdException w:name="Medium List 2 Accent 4" w:semiHidden="0" w:uiPriority="66" w:unhideWhenUsed="0"/>
-    <w:lsdException w:name="Medium Grid 1 Accent 4" w:semiHidden="0" w:uiPriority="67" w:unhideWhenUsed="0"/>
-    <w:lsdException w:name="Medium Grid 2 Accent 4" w:semiHidden="0" w:uiPriority="68" w:unhideWhenUsed="0"/>
-    <w:lsdException w:name="Medium Grid 3 Accent 4" w:semiHidden="0" w:uiPriority="69" w:unhideWhenUsed="0"/>
-    <w:lsdException w:name="Dark List Accent 4" w:semiHidden="0" w:uiPriority="70" w:unhideWhenUsed="0"/>
-    <w:lsdException w:name="Colorful Shading Accent 4" w:semiHidden="0" w:uiPriority="71" w:unhideWhenUsed="0"/>
-    <w:lsdException w:name="Colorful List Accent 4" w:semiHidden="0" w:uiPriority="72" w:unhideWhenUsed="0"/>
-    <w:lsdException w:name="Colorful Grid Accent 4" w:semiHidden="0" w:uiPriority="73" w:unhideWhenUsed="0"/>
-    <w:lsdException w:name="Light Shading Accent 5" w:semiHidden="0" w:uiPriority="60" w:unhideWhenUsed="0"/>
-    <w:lsdException w:name="Light List Accent 5" w:semiHidden="0" w:uiPriority="61" w:unhideWhenUsed="0"/>
-    <w:lsdException w:name="Light Grid Accent 5" w:semiHidden="0" w:uiPriority="62" w:unhideWhenUsed="0"/>
-    <w:lsdException w:name="Medium Shading 1 Accent 5" w:semiHidden="0" w:uiPriority="63" w:unhideWhenUsed="0"/>
-    <w:lsdException w:name="Medium Shading 2 Accent 5" w:semiHidden="0" w:uiPriority="64" w:unhideWhenUsed="0"/>
-    <w:lsdException w:name="Medium List 1 Accent 5" w:semiHidden="0" w:uiPriority="65" w:unhideWhenUsed="0"/>
-    <w:lsdException w:name="Medium List 2 Accent 5" w:semiHidden="0" w:uiPriority="66" w:unhideWhenUsed="0"/>
-    <w:lsdException w:name="Medium Grid 1 Accent 5" w:semiHidden="0" w:uiPriority="67" w:unhideWhenUsed="0"/>
-    <w:lsdException w:name="Medium Grid 2 Accent 5" w:semiHidden="0" w:uiPriority="68" w:unhideWhenUsed="0"/>
-    <w:lsdException w:name="Medium Grid 3 Accent 5" w:semiHidden="0" w:uiPriority="69" w:unhideWhenUsed="0"/>
-    <w:lsdException w:name="Dark List Accent 5" w:semiHidden="0" w:uiPriority="70" w:unhideWhenUsed="0"/>
-    <w:lsdException w:name="Colorful Shading Accent 5" w:semiHidden="0" w:uiPriority="71" w:unhideWhenUsed="0"/>
-    <w:lsdException w:name="Colorful List Accent 5" w:semiHidden="0" w:uiPriority="72" w:unhideWhenUsed="0"/>
-    <w:lsdException w:name="Colorful Grid Accent 5" w:semiHidden="0" w:uiPriority="73" w:unhideWhenUsed="0"/>
-    <w:lsdException w:name="Light Shading Accent 6" w:semiHidden="0" w:uiPriority="60" w:unhideWhenUsed="0"/>
-    <w:lsdException w:name="Light List Accent 6" w:semiHidden="0" w:uiPriority="61" w:unhideWhenUsed="0"/>
-    <w:lsdException w:name="Light Grid Accent 6" w:semiHidden="0" w:uiPriority="62" w:unhideWhenUsed="0"/>
-    <w:lsdException w:name="Medium Shading 1 Accent 6" w:semiHidden="0" w:uiPriority="63" w:unhideWhenUsed="0"/>
-    <w:lsdException w:name="Medium Shading 2 Accent 6" w:semiHidden="0" w:uiPriority="64" w:unhideWhenUsed="0"/>
-    <w:lsdException w:name="Medium List 1 Accent 6" w:semiHidden="0" w:uiPriority="65" w:unhideWhenUsed="0"/>
-    <w:lsdException w:name="Medium List 2 Accent 6" w:semiHidden="0" w:uiPriority="66" w:unhideWhenUsed="0"/>
-    <w:lsdException w:name="Medium Grid 1 Accent 6" w:semiHidden="0" w:uiPriority="67" w:unhideWhenUsed="0"/>
-    <w:lsdException w:name="Medium Grid 2 Accent 6" w:semiHidden="0" w:uiPriority="68" w:unhideWhenUsed="0"/>
-    <w:lsdException w:name="Medium Grid 3 Accent 6" w:semiHidden="0" w:uiPriority="69" w:unhideWhenUsed="0"/>
-    <w:lsdException w:name="Dark List Accent 6" w:semiHidden="0" w:uiPriority="70" w:unhideWhenUsed="0"/>
-    <w:lsdException w:name="Colorful Shading Accent 6" w:semiHidden="0" w:uiPriority="71" w:unhideWhenUsed="0"/>
-    <w:lsdException w:name="Colorful List Accent 6" w:semiHidden="0" w:uiPriority="72" w:unhideWhenUsed="0"/>
-    <w:lsdException w:name="Colorful Grid Accent 6" w:semiHidden="0" w:uiPriority="73" w:unhideWhenUsed="0"/>
-    <w:lsdException w:name="Subtle Emphasis" w:semiHidden="0" w:uiPriority="19" w:unhideWhenUsed="0" w:qFormat="1"/>
-    <w:lsdException w:name="Intense Emphasis" w:semiHidden="0" w:uiPriority="21" w:unhideWhenUsed="0" w:qFormat="1"/>
-    <w:lsdException w:name="Subtle Reference" w:semiHidden="0" w:uiPriority="31" w:unhideWhenUsed="0" w:qFormat="1"/>
-    <w:lsdException w:name="Intense Reference" w:semiHidden="0" w:uiPriority="32" w:unhideWhenUsed="0" w:qFormat="1"/>
-    <w:lsdException w:name="Book Title" w:semiHidden="0" w:uiPriority="33" w:unhideWhenUsed="0" w:qFormat="1"/>
-    <w:lsdException w:name="Bibliography" w:uiPriority="37"/>
-    <w:lsdException w:name="TOC Heading" w:uiPriority="39" w:qFormat="1"/>
-  </w:latentStyles>
-  <w:style w:type="paragraph" w:default="1" w:styleId="Normal">
-    <w:name w:val="Normal"/>
-    <w:qFormat/>
-  </w:style>
-  <w:style w:type="character" w:default="1" w:styleId="DefaultParagraphFont">
-    <w:name w:val="Default Paragraph Font"/>
-    <w:uiPriority w:val="1"/>
-    <w:semiHidden/>
-    <w:unhideWhenUsed/>
-  </w:style>
-  <w:style w:type="table" w:default="1" w:styleId="TableNormal">
-    <w:name w:val="Normal Table"/>
-    <w:uiPriority w:val="99"/>
-    <w:semiHidden/>
-    <w:unhideWhenUsed/>
-    <w:qFormat/>
-    <w:tblPr>
-      <w:tblInd w:w="0" w:type="dxa"/>
-      <w:tblCellMar>
-        <w:top w:w="0" w:type="dxa"/>
-        <w:left w:w="108" w:type="dxa"/>
-        <w:bottom w:w="0" w:type="dxa"/>
-        <w:right w:w="108" w:type="dxa"/>
-      </w:tblCellMar>
-    </w:tblPr>
-  </w:style>
-  <w:style w:type="numbering" w:default="1" w:styleId="NoList">
-    <w:name w:val="No List"/>
-    <w:uiPriority w:val="99"/>
-    <w:semiHidden/>
-    <w:unhideWhenUsed/>
-  </w:style>
-  <w:style w:type="paragraph" w:customStyle="1" w:styleId="DF5BE18050E9493C844B9B303D55C3A8">
-    <w:name w:val="DF5BE18050E9493C844B9B303D55C3A8"/>
-    <w:rsid w:val="00321953"/>
-  </w:style>
-  <w:style w:type="paragraph" w:customStyle="1" w:styleId="65AD82CAA21E4C5A882CE6DA2B7985B4">
-    <w:name w:val="65AD82CAA21E4C5A882CE6DA2B7985B4"/>
-    <w:rsid w:val="00321953"/>
-  </w:style>
-  <w:style w:type="paragraph" w:customStyle="1" w:styleId="3754CA85A7B742FDBF2DA35568172D60">
-    <w:name w:val="3754CA85A7B742FDBF2DA35568172D60"/>
-    <w:rsid w:val="00321953"/>
-  </w:style>
-  <w:style w:type="paragraph" w:customStyle="1" w:styleId="53E1BA4C816942C19AC89770615ECA1F">
-    <w:name w:val="53E1BA4C816942C19AC89770615ECA1F"/>
-    <w:rsid w:val="00321953"/>
-  </w:style>
-  <w:style w:type="paragraph" w:customStyle="1" w:styleId="D97135DB2E7C43AAA2C076F220D78083">
-    <w:name w:val="D97135DB2E7C43AAA2C076F220D78083"/>
-    <w:rsid w:val="00321953"/>
-  </w:style>
-  <w:style w:type="paragraph" w:customStyle="1" w:styleId="6F44CA9C0EEC4FAE8044BEADB19AD363">
-    <w:name w:val="6F44CA9C0EEC4FAE8044BEADB19AD363"/>
-    <w:rsid w:val="00321953"/>
-  </w:style>
-  <w:style w:type="paragraph" w:customStyle="1" w:styleId="CCB5C7BBC2C342B897512E3D47217052">
-    <w:name w:val="CCB5C7BBC2C342B897512E3D47217052"/>
-    <w:rsid w:val="00321953"/>
-  </w:style>
-  <w:style w:type="paragraph" w:customStyle="1" w:styleId="0884233DD7274463B400C831FD922A24">
-    <w:name w:val="0884233DD7274463B400C831FD922A24"/>
-    <w:rsid w:val="00321953"/>
-  </w:style>
-  <w:style w:type="paragraph" w:customStyle="1" w:styleId="6F8C547B8BF54FF1B7E496A0B1218AFE">
-    <w:name w:val="6F8C547B8BF54FF1B7E496A0B1218AFE"/>
-    <w:rsid w:val="00321953"/>
-  </w:style>
-  <w:style w:type="paragraph" w:customStyle="1" w:styleId="04B53DF3E8324E759DF43957EBD04EA5">
-    <w:name w:val="04B53DF3E8324E759DF43957EBD04EA5"/>
-    <w:rsid w:val="00321953"/>
-  </w:style>
-  <w:style w:type="paragraph" w:customStyle="1" w:styleId="0FB42FFB6CDC49E6B01F003C521E29E0">
-    <w:name w:val="0FB42FFB6CDC49E6B01F003C521E29E0"/>
-    <w:rsid w:val="00321953"/>
-  </w:style>
-  <w:style w:type="paragraph" w:customStyle="1" w:styleId="A6FB79C77A4A4F0DAF1E5D3495AEC62A">
-    <w:name w:val="A6FB79C77A4A4F0DAF1E5D3495AEC62A"/>
-    <w:rsid w:val="00321953"/>
-  </w:style>
-</w:styles>
-</file>
-
-<file path=word/glossary/webSettings.xml><?xml version="1.0" encoding="utf-8"?>
-<w:webSettings xmlns:r="http://schemas.openxmlformats.org/officeDocument/2006/relationships" xmlns:w="http://schemas.openxmlformats.org/wordprocessingml/2006/main">
-  <w:optimizeForBrowser/>
-</w:webSettings>
-</file>
-
 <file path=word/theme/theme1.xml><?xml version="1.0" encoding="utf-8"?>
 <a:theme xmlns:a="http://schemas.openxmlformats.org/drawingml/2006/main" name="Office Theme">
   <a:themeElements>
@@ -23712,484 +23357,4 @@
   <a:objectDefaults/>
   <a:extraClrSchemeLst/>
 </a:theme>
-</file>
-
-<file path=customXml/item1.xml><?xml version="1.0" encoding="utf-8"?>
-<dc:metadata xmlns:config="http://marklogic.com/toolkit/word/author/config" xmlns:dc="http://purl.org/dc/elements/1.1/">
-  <dc:identifier>183865962</dc:identifier>
-  <dc:source/>
-  <dc:relation/>
-  <dc:description/>
-</dc:metadata>
-</file>
-
-<file path=customXml/item10.xml><?xml version="1.0" encoding="utf-8"?>
-<dc:metadata xmlns:config="http://marklogic.com/toolkit/word/author/config" xmlns:dc="http://purl.org/dc/elements/1.1/">
-  <dc:identifier>183865966</dc:identifier>
-  <dc:source/>
-  <dc:relation/>
-  <dc:description/>
-</dc:metadata>
-</file>
-
-<file path=customXml/item11.xml><?xml version="1.0" encoding="utf-8"?>
-<dc:metadata xmlns:config="http://marklogic.com/toolkit/word/author/config" xmlns:dc="http://purl.org/dc/elements/1.1/">
-  <dc:identifier>93059040</dc:identifier>
-  <dc:source/>
-  <dc:relation/>
-  <dc:description/>
-</dc:metadata>
-</file>
-
-<file path=customXml/item12.xml><?xml version="1.0" encoding="utf-8"?>
-<dc:metadata xmlns:config="http://marklogic.com/toolkit/word/author/config" xmlns:dc="http://purl.org/dc/elements/1.1/">
-  <dc:identifier>93059044</dc:identifier>
-  <dc:source/>
-  <dc:relation/>
-  <dc:description/>
-</dc:metadata>
-</file>
-
-<file path=customXml/item13.xml><?xml version="1.0" encoding="utf-8"?>
-<dc:metadata xmlns:config="http://marklogic.com/toolkit/word/author/config" xmlns:dc="http://purl.org/dc/elements/1.1/">
-  <dc:identifier>183865962</dc:identifier>
-  <dc:source/>
-  <dc:relation/>
-  <dc:description/>
-</dc:metadata>
-</file>
-
-<file path=customXml/item14.xml><?xml version="1.0" encoding="utf-8"?>
-<dc:metadata xmlns:config="http://marklogic.com/toolkit/word/author/config" xmlns:dc="http://purl.org/dc/elements/1.1/">
-  <dc:identifier>183865962</dc:identifier>
-  <dc:source/>
-  <dc:relation/>
-  <dc:description/>
-</dc:metadata>
-</file>
-
-<file path=customXml/item15.xml><?xml version="1.0" encoding="utf-8"?>
-<dc:metadata xmlns:config="http://marklogic.com/toolkit/word/author/config" xmlns:dc="http://purl.org/dc/elements/1.1/">
-  <dc:identifier>1667506712</dc:identifier>
-  <dc:source/>
-  <dc:relation/>
-  <dc:description/>
-</dc:metadata>
-</file>
-
-<file path=customXml/item16.xml><?xml version="1.0" encoding="utf-8"?>
-<dc:metadata xmlns:config="http://marklogic.com/toolkit/word/author/config" xmlns:dc="http://purl.org/dc/elements/1.1/">
-  <dc:identifier>93059032</dc:identifier>
-  <dc:source/>
-  <dc:relation/>
-  <dc:description/>
-</dc:metadata>
-</file>
-
-<file path=customXml/item17.xml><?xml version="1.0" encoding="utf-8"?>
-<dc:metadata xmlns:config="http://marklogic.com/toolkit/word/author/config" xmlns:dc="http://purl.org/dc/elements/1.1/">
-  <dc:identifier>183865966</dc:identifier>
-  <dc:source/>
-  <dc:relation/>
-  <dc:description/>
-</dc:metadata>
-</file>
-
-<file path=customXml/item18.xml><?xml version="1.0" encoding="utf-8"?>
-<dc:metadata xmlns:config="http://marklogic.com/toolkit/word/author/config" xmlns:dc="http://purl.org/dc/elements/1.1/">
-  <dc:identifier>93059040</dc:identifier>
-  <dc:source/>
-  <dc:relation/>
-  <dc:description/>
-</dc:metadata>
-</file>
-
-<file path=customXml/item19.xml><?xml version="1.0" encoding="utf-8"?>
-<dc:metadata xmlns:config="http://marklogic.com/toolkit/word/author/config" xmlns:dc="http://purl.org/dc/elements/1.1/">
-  <dc:identifier>93059044</dc:identifier>
-  <dc:source/>
-  <dc:relation/>
-  <dc:description/>
-</dc:metadata>
-</file>
-
-<file path=customXml/item2.xml><?xml version="1.0" encoding="utf-8"?>
-<dc:metadata xmlns:config="http://marklogic.com/toolkit/word/author/config" xmlns:dc="http://purl.org/dc/elements/1.1/">
-  <dc:identifier>1667506712</dc:identifier>
-  <dc:source/>
-  <dc:relation/>
-  <dc:description/>
-</dc:metadata>
-</file>
-
-<file path=customXml/item20.xml><?xml version="1.0" encoding="utf-8"?>
-<dc:metadata xmlns:config="http://marklogic.com/toolkit/word/author/config" xmlns:dc="http://purl.org/dc/elements/1.1/">
-  <dc:identifier>183865962</dc:identifier>
-  <dc:source/>
-  <dc:relation/>
-  <dc:description/>
-</dc:metadata>
-</file>
-
-<file path=customXml/item21.xml><?xml version="1.0" encoding="utf-8"?>
-<dc:metadata xmlns:config="http://marklogic.com/toolkit/word/author/config" xmlns:dc="http://purl.org/dc/elements/1.1/">
-  <dc:identifier>183865962</dc:identifier>
-  <dc:source/>
-  <dc:relation/>
-  <dc:description/>
-</dc:metadata>
-</file>
-
-<file path=customXml/item22.xml><?xml version="1.0" encoding="utf-8"?>
-<dc:metadata xmlns:config="http://marklogic.com/toolkit/word/author/config" xmlns:dc="http://purl.org/dc/elements/1.1/">
-  <dc:identifier>1667506712</dc:identifier>
-  <dc:source/>
-  <dc:relation/>
-  <dc:description/>
-</dc:metadata>
-</file>
-
-<file path=customXml/item23.xml><?xml version="1.0" encoding="utf-8"?>
-<dc:metadata xmlns:config="http://marklogic.com/toolkit/word/author/config" xmlns:dc="http://purl.org/dc/elements/1.1/">
-  <dc:identifier>93059032</dc:identifier>
-  <dc:source/>
-  <dc:relation/>
-  <dc:description/>
-</dc:metadata>
-</file>
-
-<file path=customXml/item24.xml><?xml version="1.0" encoding="utf-8"?>
-<dc:metadata xmlns:config="http://marklogic.com/toolkit/word/author/config" xmlns:dc="http://purl.org/dc/elements/1.1/">
-  <dc:identifier>183865966</dc:identifier>
-  <dc:source/>
-  <dc:relation/>
-  <dc:description/>
-</dc:metadata>
-</file>
-
-<file path=customXml/item25.xml><?xml version="1.0" encoding="utf-8"?>
-<dc:metadata xmlns:config="http://marklogic.com/toolkit/word/author/config" xmlns:dc="http://purl.org/dc/elements/1.1/">
-  <dc:identifier>93059040</dc:identifier>
-  <dc:source/>
-  <dc:relation/>
-  <dc:description/>
-</dc:metadata>
-</file>
-
-<file path=customXml/item26.xml><?xml version="1.0" encoding="utf-8"?>
-<dc:metadata xmlns:config="http://marklogic.com/toolkit/word/author/config" xmlns:dc="http://purl.org/dc/elements/1.1/">
-  <dc:identifier>93059044</dc:identifier>
-  <dc:source/>
-  <dc:relation/>
-  <dc:description/>
-</dc:metadata>
-</file>
-
-<file path=customXml/item27.xml><?xml version="1.0" encoding="utf-8"?>
-<b:Sources xmlns:b="http://schemas.openxmlformats.org/officeDocument/2006/bibliography" xmlns="http://schemas.openxmlformats.org/officeDocument/2006/bibliography" SelectedStyle="\APA.XSL" StyleName="APA"/>
-</file>
-
-<file path=customXml/item3.xml><?xml version="1.0" encoding="utf-8"?>
-<dc:metadata xmlns:config="http://marklogic.com/toolkit/word/author/config" xmlns:dc="http://purl.org/dc/elements/1.1/">
-  <dc:identifier>93059032</dc:identifier>
-  <dc:source/>
-  <dc:relation/>
-  <dc:description/>
-</dc:metadata>
-</file>
-
-<file path=customXml/item4.xml><?xml version="1.0" encoding="utf-8"?>
-<dc:metadata xmlns:config="http://marklogic.com/toolkit/word/author/config" xmlns:dc="http://purl.org/dc/elements/1.1/">
-  <dc:identifier>183865966</dc:identifier>
-  <dc:source/>
-  <dc:relation/>
-  <dc:description/>
-</dc:metadata>
-</file>
-
-<file path=customXml/item5.xml><?xml version="1.0" encoding="utf-8"?>
-<dc:metadata xmlns:config="http://marklogic.com/toolkit/word/author/config" xmlns:dc="http://purl.org/dc/elements/1.1/">
-  <dc:identifier>93059040</dc:identifier>
-  <dc:source/>
-  <dc:relation/>
-  <dc:description/>
-</dc:metadata>
-</file>
-
-<file path=customXml/item6.xml><?xml version="1.0" encoding="utf-8"?>
-<dc:metadata xmlns:config="http://marklogic.com/toolkit/word/author/config" xmlns:dc="http://purl.org/dc/elements/1.1/">
-  <dc:identifier>93059044</dc:identifier>
-  <dc:source/>
-  <dc:relation/>
-  <dc:description/>
-</dc:metadata>
-</file>
-
-<file path=customXml/item7.xml><?xml version="1.0" encoding="utf-8"?>
-<dc:metadata xmlns:config="http://marklogic.com/toolkit/word/author/config" xmlns:dc="http://purl.org/dc/elements/1.1/">
-  <dc:identifier>183865962</dc:identifier>
-  <dc:source/>
-  <dc:relation/>
-  <dc:description/>
-</dc:metadata>
-</file>
-
-<file path=customXml/item8.xml><?xml version="1.0" encoding="utf-8"?>
-<dc:metadata xmlns:config="http://marklogic.com/toolkit/word/author/config" xmlns:dc="http://purl.org/dc/elements/1.1/">
-  <dc:identifier>1667506712</dc:identifier>
-  <dc:source/>
-  <dc:relation/>
-  <dc:description/>
-</dc:metadata>
-</file>
-
-<file path=customXml/item9.xml><?xml version="1.0" encoding="utf-8"?>
-<dc:metadata xmlns:config="http://marklogic.com/toolkit/word/author/config" xmlns:dc="http://purl.org/dc/elements/1.1/">
-  <dc:identifier>93059032</dc:identifier>
-  <dc:source/>
-  <dc:relation/>
-  <dc:description/>
-</dc:metadata>
-</file>
-
-<file path=customXml/itemProps1.xml><?xml version="1.0" encoding="utf-8"?>
-<ds:datastoreItem xmlns:ds="http://schemas.openxmlformats.org/officeDocument/2006/customXml" ds:itemID="{C06582EA-6E58-4C44-81BB-17CC2F90E29A}">
-  <ds:schemaRefs>
-    <ds:schemaRef ds:uri="http://marklogic.com/toolkit/word/author/config"/>
-    <ds:schemaRef ds:uri="http://purl.org/dc/elements/1.1/"/>
-  </ds:schemaRefs>
-</ds:datastoreItem>
-</file>
-
-<file path=customXml/itemProps10.xml><?xml version="1.0" encoding="utf-8"?>
-<ds:datastoreItem xmlns:ds="http://schemas.openxmlformats.org/officeDocument/2006/customXml" ds:itemID="{ED95FAE4-EB54-46DA-9624-C25FF678F171}">
-  <ds:schemaRefs>
-    <ds:schemaRef ds:uri="http://marklogic.com/toolkit/word/author/config"/>
-    <ds:schemaRef ds:uri="http://purl.org/dc/elements/1.1/"/>
-  </ds:schemaRefs>
-</ds:datastoreItem>
-</file>
-
-<file path=customXml/itemProps11.xml><?xml version="1.0" encoding="utf-8"?>
-<ds:datastoreItem xmlns:ds="http://schemas.openxmlformats.org/officeDocument/2006/customXml" ds:itemID="{315F7780-B924-4225-AED6-03D00727018F}">
-  <ds:schemaRefs>
-    <ds:schemaRef ds:uri="http://marklogic.com/toolkit/word/author/config"/>
-    <ds:schemaRef ds:uri="http://purl.org/dc/elements/1.1/"/>
-  </ds:schemaRefs>
-</ds:datastoreItem>
-</file>
-
-<file path=customXml/itemProps12.xml><?xml version="1.0" encoding="utf-8"?>
-<ds:datastoreItem xmlns:ds="http://schemas.openxmlformats.org/officeDocument/2006/customXml" ds:itemID="{6D5D182F-F3E9-47B3-A902-39E390499E57}">
-  <ds:schemaRefs>
-    <ds:schemaRef ds:uri="http://marklogic.com/toolkit/word/author/config"/>
-    <ds:schemaRef ds:uri="http://purl.org/dc/elements/1.1/"/>
-  </ds:schemaRefs>
-</ds:datastoreItem>
-</file>
-
-<file path=customXml/itemProps13.xml><?xml version="1.0" encoding="utf-8"?>
-<ds:datastoreItem xmlns:ds="http://schemas.openxmlformats.org/officeDocument/2006/customXml" ds:itemID="{C96E0E2B-E898-4871-A7B1-23723B9BEBBC}">
-  <ds:schemaRefs>
-    <ds:schemaRef ds:uri="http://marklogic.com/toolkit/word/author/config"/>
-    <ds:schemaRef ds:uri="http://purl.org/dc/elements/1.1/"/>
-  </ds:schemaRefs>
-</ds:datastoreItem>
-</file>
-
-<file path=customXml/itemProps14.xml><?xml version="1.0" encoding="utf-8"?>
-<ds:datastoreItem xmlns:ds="http://schemas.openxmlformats.org/officeDocument/2006/customXml" ds:itemID="{83CC6060-E8D8-457E-B51A-62B9F5217EE2}">
-  <ds:schemaRefs>
-    <ds:schemaRef ds:uri="http://marklogic.com/toolkit/word/author/config"/>
-    <ds:schemaRef ds:uri="http://purl.org/dc/elements/1.1/"/>
-  </ds:schemaRefs>
-</ds:datastoreItem>
-</file>
-
-<file path=customXml/itemProps15.xml><?xml version="1.0" encoding="utf-8"?>
-<ds:datastoreItem xmlns:ds="http://schemas.openxmlformats.org/officeDocument/2006/customXml" ds:itemID="{4E66EF81-E7BE-44F8-8A11-4F1E5F6A81D2}">
-  <ds:schemaRefs>
-    <ds:schemaRef ds:uri="http://marklogic.com/toolkit/word/author/config"/>
-    <ds:schemaRef ds:uri="http://purl.org/dc/elements/1.1/"/>
-  </ds:schemaRefs>
-</ds:datastoreItem>
-</file>
-
-<file path=customXml/itemProps16.xml><?xml version="1.0" encoding="utf-8"?>
-<ds:datastoreItem xmlns:ds="http://schemas.openxmlformats.org/officeDocument/2006/customXml" ds:itemID="{7E9829E1-C722-42F1-B1A8-6B56F6F0FD6E}">
-  <ds:schemaRefs>
-    <ds:schemaRef ds:uri="http://marklogic.com/toolkit/word/author/config"/>
-    <ds:schemaRef ds:uri="http://purl.org/dc/elements/1.1/"/>
-  </ds:schemaRefs>
-</ds:datastoreItem>
-</file>
-
-<file path=customXml/itemProps17.xml><?xml version="1.0" encoding="utf-8"?>
-<ds:datastoreItem xmlns:ds="http://schemas.openxmlformats.org/officeDocument/2006/customXml" ds:itemID="{97E658E6-7A8B-4BC8-8786-FC273F4E8531}">
-  <ds:schemaRefs>
-    <ds:schemaRef ds:uri="http://marklogic.com/toolkit/word/author/config"/>
-    <ds:schemaRef ds:uri="http://purl.org/dc/elements/1.1/"/>
-  </ds:schemaRefs>
-</ds:datastoreItem>
-</file>
-
-<file path=customXml/itemProps18.xml><?xml version="1.0" encoding="utf-8"?>
-<ds:datastoreItem xmlns:ds="http://schemas.openxmlformats.org/officeDocument/2006/customXml" ds:itemID="{DF0104BF-4A32-4112-99EA-7E32D7517A64}">
-  <ds:schemaRefs>
-    <ds:schemaRef ds:uri="http://marklogic.com/toolkit/word/author/config"/>
-    <ds:schemaRef ds:uri="http://purl.org/dc/elements/1.1/"/>
-  </ds:schemaRefs>
-</ds:datastoreItem>
-</file>
-
-<file path=customXml/itemProps19.xml><?xml version="1.0" encoding="utf-8"?>
-<ds:datastoreItem xmlns:ds="http://schemas.openxmlformats.org/officeDocument/2006/customXml" ds:itemID="{393BDE91-93E7-4673-9478-48ED87B95F36}">
-  <ds:schemaRefs>
-    <ds:schemaRef ds:uri="http://marklogic.com/toolkit/word/author/config"/>
-    <ds:schemaRef ds:uri="http://purl.org/dc/elements/1.1/"/>
-  </ds:schemaRefs>
-</ds:datastoreItem>
-</file>
-
-<file path=customXml/itemProps2.xml><?xml version="1.0" encoding="utf-8"?>
-<ds:datastoreItem xmlns:ds="http://schemas.openxmlformats.org/officeDocument/2006/customXml" ds:itemID="{FE902BEE-6AA9-4013-8F51-263FAD968F21}">
-  <ds:schemaRefs>
-    <ds:schemaRef ds:uri="http://marklogic.com/toolkit/word/author/config"/>
-    <ds:schemaRef ds:uri="http://purl.org/dc/elements/1.1/"/>
-  </ds:schemaRefs>
-</ds:datastoreItem>
-</file>
-
-<file path=customXml/itemProps20.xml><?xml version="1.0" encoding="utf-8"?>
-<ds:datastoreItem xmlns:ds="http://schemas.openxmlformats.org/officeDocument/2006/customXml" ds:itemID="{25DA1353-05C8-4D53-86CC-EFB2FCFDF6AB}">
-  <ds:schemaRefs>
-    <ds:schemaRef ds:uri="http://marklogic.com/toolkit/word/author/config"/>
-    <ds:schemaRef ds:uri="http://purl.org/dc/elements/1.1/"/>
-  </ds:schemaRefs>
-</ds:datastoreItem>
-</file>
-
-<file path=customXml/itemProps21.xml><?xml version="1.0" encoding="utf-8"?>
-<ds:datastoreItem xmlns:ds="http://schemas.openxmlformats.org/officeDocument/2006/customXml" ds:itemID="{6F66F62F-B0F2-49CF-AE73-F803227E3EBF}">
-  <ds:schemaRefs>
-    <ds:schemaRef ds:uri="http://marklogic.com/toolkit/word/author/config"/>
-    <ds:schemaRef ds:uri="http://purl.org/dc/elements/1.1/"/>
-  </ds:schemaRefs>
-</ds:datastoreItem>
-</file>
-
-<file path=customXml/itemProps22.xml><?xml version="1.0" encoding="utf-8"?>
-<ds:datastoreItem xmlns:ds="http://schemas.openxmlformats.org/officeDocument/2006/customXml" ds:itemID="{488EFEB8-0F5F-44ED-8BB2-C9F5A6C2642A}">
-  <ds:schemaRefs>
-    <ds:schemaRef ds:uri="http://marklogic.com/toolkit/word/author/config"/>
-    <ds:schemaRef ds:uri="http://purl.org/dc/elements/1.1/"/>
-  </ds:schemaRefs>
-</ds:datastoreItem>
-</file>
-
-<file path=customXml/itemProps23.xml><?xml version="1.0" encoding="utf-8"?>
-<ds:datastoreItem xmlns:ds="http://schemas.openxmlformats.org/officeDocument/2006/customXml" ds:itemID="{EFB001BA-14A2-48D6-A846-16CA08FB88B4}">
-  <ds:schemaRefs>
-    <ds:schemaRef ds:uri="http://marklogic.com/toolkit/word/author/config"/>
-    <ds:schemaRef ds:uri="http://purl.org/dc/elements/1.1/"/>
-  </ds:schemaRefs>
-</ds:datastoreItem>
-</file>
-
-<file path=customXml/itemProps24.xml><?xml version="1.0" encoding="utf-8"?>
-<ds:datastoreItem xmlns:ds="http://schemas.openxmlformats.org/officeDocument/2006/customXml" ds:itemID="{C9D44588-7F63-4CD2-A575-70DCE07789E5}">
-  <ds:schemaRefs>
-    <ds:schemaRef ds:uri="http://marklogic.com/toolkit/word/author/config"/>
-    <ds:schemaRef ds:uri="http://purl.org/dc/elements/1.1/"/>
-  </ds:schemaRefs>
-</ds:datastoreItem>
-</file>
-
-<file path=customXml/itemProps25.xml><?xml version="1.0" encoding="utf-8"?>
-<ds:datastoreItem xmlns:ds="http://schemas.openxmlformats.org/officeDocument/2006/customXml" ds:itemID="{0C042461-6A02-403C-B746-A8D78667B577}">
-  <ds:schemaRefs>
-    <ds:schemaRef ds:uri="http://marklogic.com/toolkit/word/author/config"/>
-    <ds:schemaRef ds:uri="http://purl.org/dc/elements/1.1/"/>
-  </ds:schemaRefs>
-</ds:datastoreItem>
-</file>
-
-<file path=customXml/itemProps26.xml><?xml version="1.0" encoding="utf-8"?>
-<ds:datastoreItem xmlns:ds="http://schemas.openxmlformats.org/officeDocument/2006/customXml" ds:itemID="{40C4E11E-FA16-4C42-8376-A1FB07B830F6}">
-  <ds:schemaRefs>
-    <ds:schemaRef ds:uri="http://marklogic.com/toolkit/word/author/config"/>
-    <ds:schemaRef ds:uri="http://purl.org/dc/elements/1.1/"/>
-  </ds:schemaRefs>
-</ds:datastoreItem>
-</file>
-
-<file path=customXml/itemProps27.xml><?xml version="1.0" encoding="utf-8"?>
-<ds:datastoreItem xmlns:ds="http://schemas.openxmlformats.org/officeDocument/2006/customXml" ds:itemID="{5ABABCC0-9B7C-448B-98FF-B62CE25EE04E}">
-  <ds:schemaRefs>
-    <ds:schemaRef ds:uri="http://schemas.openxmlformats.org/officeDocument/2006/bibliography"/>
-  </ds:schemaRefs>
-</ds:datastoreItem>
-</file>
-
-<file path=customXml/itemProps3.xml><?xml version="1.0" encoding="utf-8"?>
-<ds:datastoreItem xmlns:ds="http://schemas.openxmlformats.org/officeDocument/2006/customXml" ds:itemID="{BF96165C-20D9-4FD4-A545-3BEF33D484F3}">
-  <ds:schemaRefs>
-    <ds:schemaRef ds:uri="http://marklogic.com/toolkit/word/author/config"/>
-    <ds:schemaRef ds:uri="http://purl.org/dc/elements/1.1/"/>
-  </ds:schemaRefs>
-</ds:datastoreItem>
-</file>
-
-<file path=customXml/itemProps4.xml><?xml version="1.0" encoding="utf-8"?>
-<ds:datastoreItem xmlns:ds="http://schemas.openxmlformats.org/officeDocument/2006/customXml" ds:itemID="{611498A6-EBC1-42DB-B0A9-9E05E8B4141C}">
-  <ds:schemaRefs>
-    <ds:schemaRef ds:uri="http://marklogic.com/toolkit/word/author/config"/>
-    <ds:schemaRef ds:uri="http://purl.org/dc/elements/1.1/"/>
-  </ds:schemaRefs>
-</ds:datastoreItem>
-</file>
-
-<file path=customXml/itemProps5.xml><?xml version="1.0" encoding="utf-8"?>
-<ds:datastoreItem xmlns:ds="http://schemas.openxmlformats.org/officeDocument/2006/customXml" ds:itemID="{11987C74-EDAC-46AF-B85B-79B760F039FC}">
-  <ds:schemaRefs>
-    <ds:schemaRef ds:uri="http://marklogic.com/toolkit/word/author/config"/>
-    <ds:schemaRef ds:uri="http://purl.org/dc/elements/1.1/"/>
-  </ds:schemaRefs>
-</ds:datastoreItem>
-</file>
-
-<file path=customXml/itemProps6.xml><?xml version="1.0" encoding="utf-8"?>
-<ds:datastoreItem xmlns:ds="http://schemas.openxmlformats.org/officeDocument/2006/customXml" ds:itemID="{5668DFC4-9DF1-4DEA-B29F-50E597965CE6}">
-  <ds:schemaRefs>
-    <ds:schemaRef ds:uri="http://marklogic.com/toolkit/word/author/config"/>
-    <ds:schemaRef ds:uri="http://purl.org/dc/elements/1.1/"/>
-  </ds:schemaRefs>
-</ds:datastoreItem>
-</file>
-
-<file path=customXml/itemProps7.xml><?xml version="1.0" encoding="utf-8"?>
-<ds:datastoreItem xmlns:ds="http://schemas.openxmlformats.org/officeDocument/2006/customXml" ds:itemID="{9D31B52C-5D64-4029-A0A9-4D386D3D6806}">
-  <ds:schemaRefs>
-    <ds:schemaRef ds:uri="http://marklogic.com/toolkit/word/author/config"/>
-    <ds:schemaRef ds:uri="http://purl.org/dc/elements/1.1/"/>
-  </ds:schemaRefs>
-</ds:datastoreItem>
-</file>
-
-<file path=customXml/itemProps8.xml><?xml version="1.0" encoding="utf-8"?>
-<ds:datastoreItem xmlns:ds="http://schemas.openxmlformats.org/officeDocument/2006/customXml" ds:itemID="{66105E9A-27F5-4F8B-B76C-D5F0BAF66BF3}">
-  <ds:schemaRefs>
-    <ds:schemaRef ds:uri="http://marklogic.com/toolkit/word/author/config"/>
-    <ds:schemaRef ds:uri="http://purl.org/dc/elements/1.1/"/>
-  </ds:schemaRefs>
-</ds:datastoreItem>
-</file>
-
-<file path=customXml/itemProps9.xml><?xml version="1.0" encoding="utf-8"?>
-<ds:datastoreItem xmlns:ds="http://schemas.openxmlformats.org/officeDocument/2006/customXml" ds:itemID="{8C020F9F-5F31-4AC2-B358-E35592F6F0E5}">
-  <ds:schemaRefs>
-    <ds:schemaRef ds:uri="http://marklogic.com/toolkit/word/author/config"/>
-    <ds:schemaRef ds:uri="http://purl.org/dc/elements/1.1/"/>
-  </ds:schemaRefs>
-</ds:datastoreItem>
 </file>
</xml_diff>

<commit_message>
marklogic, one word; copyright 2011
git-svn-id: svn+ssh://svn.marklogic.com/project/engsvn/integrations/Office/trunk@60352 62cac252-8da6-4816-9e9d-6dc37b19578c
</commit_message>
<xml_diff>
--- a/Addins/Excel/docs/ToolkitForExcelGuide.docx
+++ b/Addins/Excel/docs/ToolkitForExcelGuide.docx
@@ -603,7 +603,16 @@
           <w:sz w:val="20"/>
           <w:szCs w:val="20"/>
         </w:rPr>
-        <w:t xml:space="preserve"> by Mark Logic Corporation. All rights reserved w</w:t>
+        <w:t xml:space="preserve"> by Mark</w:t>
+      </w:r>
+      <w:r>
+        <w:rPr>
+          <w:rFonts w:ascii="Times New Roman" w:hAnsi="Times New Roman" w:cs="Times New Roman"/>
+          <w:color w:val="000000"/>
+          <w:sz w:val="20"/>
+          <w:szCs w:val="20"/>
+        </w:rPr>
+        <w:t>Logic Corporation. All rights reserved w</w:t>
       </w:r>
       <w:r>
         <w:rPr>
@@ -20634,7 +20643,7 @@
           <w:rPr>
             <w:noProof/>
           </w:rPr>
-          <w:t>1</w:t>
+          <w:t>2</w:t>
         </w:r>
         <w:r>
           <w:rPr>

</xml_diff>